<commit_message>
SE9 done learn standard
</commit_message>
<xml_diff>
--- a/Learn Java/NewFeatureSE9/API Logging/Document.docx
+++ b/Learn Java/NewFeatureSE9/API Logging/Document.docx
@@ -5,7 +5,10 @@
     <w:sdt>
       <w:sdtPr>
         <w:rPr>
-          <w:rFonts w:ascii="Verdana" w:hAnsi="Verdana"/>
+          <w:rFonts w:ascii="Verdana" w:eastAsiaTheme="minorHAnsi" w:hAnsi="Verdana" w:cstheme="minorBidi"/>
+          <w:color w:val="auto"/>
+          <w:sz w:val="22"/>
+          <w:szCs w:val="22"/>
         </w:rPr>
         <w:id w:val="358856341"/>
         <w:docPartObj>
@@ -15,13 +18,9 @@
       </w:sdtPr>
       <w:sdtEndPr>
         <w:rPr>
-          <w:rFonts w:eastAsiaTheme="minorHAnsi" w:cstheme="minorBidi"/>
           <w:b/>
           <w:bCs/>
           <w:noProof/>
-          <w:color w:val="auto"/>
-          <w:sz w:val="22"/>
-          <w:szCs w:val="22"/>
         </w:rPr>
       </w:sdtEndPr>
       <w:sdtContent>
@@ -46,7 +45,7 @@
               <w:tab w:val="right" w:leader="dot" w:pos="9350"/>
             </w:tabs>
             <w:rPr>
-              <w:rFonts w:ascii="Verdana" w:eastAsiaTheme="minorEastAsia" w:hAnsi="Verdana"/>
+              <w:rFonts w:eastAsiaTheme="minorEastAsia"/>
               <w:noProof/>
             </w:rPr>
           </w:pPr>
@@ -68,7 +67,7 @@
             </w:rPr>
             <w:fldChar w:fldCharType="separate"/>
           </w:r>
-          <w:hyperlink w:anchor="_Toc60928200" w:history="1">
+          <w:hyperlink w:anchor="_Toc60928683" w:history="1">
             <w:r>
               <w:rPr>
                 <w:rStyle w:val="Hyperlink"/>
@@ -79,7 +78,6 @@
             </w:r>
             <w:r>
               <w:rPr>
-                <w:rFonts w:ascii="Verdana" w:hAnsi="Verdana"/>
                 <w:noProof/>
                 <w:webHidden/>
               </w:rPr>
@@ -87,7 +85,6 @@
             </w:r>
             <w:r>
               <w:rPr>
-                <w:rFonts w:ascii="Verdana" w:hAnsi="Verdana"/>
                 <w:noProof/>
                 <w:webHidden/>
               </w:rPr>
@@ -95,22 +92,19 @@
             </w:r>
             <w:r>
               <w:rPr>
-                <w:rFonts w:ascii="Verdana" w:hAnsi="Verdana"/>
-                <w:noProof/>
-                <w:webHidden/>
-              </w:rPr>
-              <w:instrText xml:space="preserve"> PAGEREF _Toc60928200 \h </w:instrText>
-            </w:r>
-            <w:r>
-              <w:rPr>
-                <w:rFonts w:ascii="Verdana" w:hAnsi="Verdana"/>
-                <w:noProof/>
-                <w:webHidden/>
-              </w:rPr>
-            </w:r>
-            <w:r>
-              <w:rPr>
-                <w:rFonts w:ascii="Verdana" w:hAnsi="Verdana"/>
+                <w:noProof/>
+                <w:webHidden/>
+              </w:rPr>
+              <w:instrText xml:space="preserve"> PAGEREF _Toc60928683 \h </w:instrText>
+            </w:r>
+            <w:r>
+              <w:rPr>
+                <w:noProof/>
+                <w:webHidden/>
+              </w:rPr>
+            </w:r>
+            <w:r>
+              <w:rPr>
                 <w:noProof/>
                 <w:webHidden/>
               </w:rPr>
@@ -118,7 +112,6 @@
             </w:r>
             <w:r>
               <w:rPr>
-                <w:rFonts w:ascii="Verdana" w:hAnsi="Verdana"/>
                 <w:noProof/>
                 <w:webHidden/>
               </w:rPr>
@@ -126,7 +119,6 @@
             </w:r>
             <w:r>
               <w:rPr>
-                <w:rFonts w:ascii="Verdana" w:hAnsi="Verdana"/>
                 <w:noProof/>
                 <w:webHidden/>
               </w:rPr>
@@ -141,11 +133,11 @@
               <w:tab w:val="right" w:leader="dot" w:pos="9350"/>
             </w:tabs>
             <w:rPr>
-              <w:rFonts w:ascii="Verdana" w:eastAsiaTheme="minorEastAsia" w:hAnsi="Verdana"/>
+              <w:rFonts w:eastAsiaTheme="minorEastAsia"/>
               <w:noProof/>
             </w:rPr>
           </w:pPr>
-          <w:hyperlink w:anchor="_Toc60928201" w:history="1">
+          <w:hyperlink w:anchor="_Toc60928684" w:history="1">
             <w:r>
               <w:rPr>
                 <w:rStyle w:val="Hyperlink"/>
@@ -156,7 +148,6 @@
             </w:r>
             <w:r>
               <w:rPr>
-                <w:rFonts w:ascii="Verdana" w:hAnsi="Verdana"/>
                 <w:noProof/>
                 <w:webHidden/>
               </w:rPr>
@@ -164,7 +155,6 @@
             </w:r>
             <w:r>
               <w:rPr>
-                <w:rFonts w:ascii="Verdana" w:hAnsi="Verdana"/>
                 <w:noProof/>
                 <w:webHidden/>
               </w:rPr>
@@ -172,22 +162,19 @@
             </w:r>
             <w:r>
               <w:rPr>
-                <w:rFonts w:ascii="Verdana" w:hAnsi="Verdana"/>
-                <w:noProof/>
-                <w:webHidden/>
-              </w:rPr>
-              <w:instrText xml:space="preserve"> PAGEREF _Toc60928201 \h </w:instrText>
-            </w:r>
-            <w:r>
-              <w:rPr>
-                <w:rFonts w:ascii="Verdana" w:hAnsi="Verdana"/>
-                <w:noProof/>
-                <w:webHidden/>
-              </w:rPr>
-            </w:r>
-            <w:r>
-              <w:rPr>
-                <w:rFonts w:ascii="Verdana" w:hAnsi="Verdana"/>
+                <w:noProof/>
+                <w:webHidden/>
+              </w:rPr>
+              <w:instrText xml:space="preserve"> PAGEREF _Toc60928684 \h </w:instrText>
+            </w:r>
+            <w:r>
+              <w:rPr>
+                <w:noProof/>
+                <w:webHidden/>
+              </w:rPr>
+            </w:r>
+            <w:r>
+              <w:rPr>
                 <w:noProof/>
                 <w:webHidden/>
               </w:rPr>
@@ -195,7 +182,6 @@
             </w:r>
             <w:r>
               <w:rPr>
-                <w:rFonts w:ascii="Verdana" w:hAnsi="Verdana"/>
                 <w:noProof/>
                 <w:webHidden/>
               </w:rPr>
@@ -203,7 +189,6 @@
             </w:r>
             <w:r>
               <w:rPr>
-                <w:rFonts w:ascii="Verdana" w:hAnsi="Verdana"/>
                 <w:noProof/>
                 <w:webHidden/>
               </w:rPr>
@@ -218,11 +203,11 @@
               <w:tab w:val="right" w:leader="dot" w:pos="9350"/>
             </w:tabs>
             <w:rPr>
-              <w:rFonts w:ascii="Verdana" w:eastAsiaTheme="minorEastAsia" w:hAnsi="Verdana"/>
+              <w:rFonts w:eastAsiaTheme="minorEastAsia"/>
               <w:noProof/>
             </w:rPr>
           </w:pPr>
-          <w:hyperlink w:anchor="_Toc60928202" w:history="1">
+          <w:hyperlink w:anchor="_Toc60928685" w:history="1">
             <w:r>
               <w:rPr>
                 <w:rStyle w:val="Hyperlink"/>
@@ -233,7 +218,6 @@
             </w:r>
             <w:r>
               <w:rPr>
-                <w:rFonts w:ascii="Verdana" w:hAnsi="Verdana"/>
                 <w:noProof/>
                 <w:webHidden/>
               </w:rPr>
@@ -241,7 +225,6 @@
             </w:r>
             <w:r>
               <w:rPr>
-                <w:rFonts w:ascii="Verdana" w:hAnsi="Verdana"/>
                 <w:noProof/>
                 <w:webHidden/>
               </w:rPr>
@@ -249,22 +232,19 @@
             </w:r>
             <w:r>
               <w:rPr>
-                <w:rFonts w:ascii="Verdana" w:hAnsi="Verdana"/>
-                <w:noProof/>
-                <w:webHidden/>
-              </w:rPr>
-              <w:instrText xml:space="preserve"> PAGEREF _Toc60928202 \h </w:instrText>
-            </w:r>
-            <w:r>
-              <w:rPr>
-                <w:rFonts w:ascii="Verdana" w:hAnsi="Verdana"/>
-                <w:noProof/>
-                <w:webHidden/>
-              </w:rPr>
-            </w:r>
-            <w:r>
-              <w:rPr>
-                <w:rFonts w:ascii="Verdana" w:hAnsi="Verdana"/>
+                <w:noProof/>
+                <w:webHidden/>
+              </w:rPr>
+              <w:instrText xml:space="preserve"> PAGEREF _Toc60928685 \h </w:instrText>
+            </w:r>
+            <w:r>
+              <w:rPr>
+                <w:noProof/>
+                <w:webHidden/>
+              </w:rPr>
+            </w:r>
+            <w:r>
+              <w:rPr>
                 <w:noProof/>
                 <w:webHidden/>
               </w:rPr>
@@ -272,7 +252,6 @@
             </w:r>
             <w:r>
               <w:rPr>
-                <w:rFonts w:ascii="Verdana" w:hAnsi="Verdana"/>
                 <w:noProof/>
                 <w:webHidden/>
               </w:rPr>
@@ -280,7 +259,6 @@
             </w:r>
             <w:r>
               <w:rPr>
-                <w:rFonts w:ascii="Verdana" w:hAnsi="Verdana"/>
                 <w:noProof/>
                 <w:webHidden/>
               </w:rPr>
@@ -295,11 +273,11 @@
               <w:tab w:val="right" w:leader="dot" w:pos="9350"/>
             </w:tabs>
             <w:rPr>
-              <w:rFonts w:ascii="Verdana" w:eastAsiaTheme="minorEastAsia" w:hAnsi="Verdana"/>
+              <w:rFonts w:eastAsiaTheme="minorEastAsia"/>
               <w:noProof/>
             </w:rPr>
           </w:pPr>
-          <w:hyperlink w:anchor="_Toc60928203" w:history="1">
+          <w:hyperlink w:anchor="_Toc60928686" w:history="1">
             <w:r>
               <w:rPr>
                 <w:rStyle w:val="Hyperlink"/>
@@ -310,7 +288,6 @@
             </w:r>
             <w:r>
               <w:rPr>
-                <w:rFonts w:ascii="Verdana" w:hAnsi="Verdana"/>
                 <w:noProof/>
                 <w:webHidden/>
               </w:rPr>
@@ -318,7 +295,6 @@
             </w:r>
             <w:r>
               <w:rPr>
-                <w:rFonts w:ascii="Verdana" w:hAnsi="Verdana"/>
                 <w:noProof/>
                 <w:webHidden/>
               </w:rPr>
@@ -326,22 +302,19 @@
             </w:r>
             <w:r>
               <w:rPr>
-                <w:rFonts w:ascii="Verdana" w:hAnsi="Verdana"/>
-                <w:noProof/>
-                <w:webHidden/>
-              </w:rPr>
-              <w:instrText xml:space="preserve"> PAGEREF _Toc60928203 \h </w:instrText>
-            </w:r>
-            <w:r>
-              <w:rPr>
-                <w:rFonts w:ascii="Verdana" w:hAnsi="Verdana"/>
-                <w:noProof/>
-                <w:webHidden/>
-              </w:rPr>
-            </w:r>
-            <w:r>
-              <w:rPr>
-                <w:rFonts w:ascii="Verdana" w:hAnsi="Verdana"/>
+                <w:noProof/>
+                <w:webHidden/>
+              </w:rPr>
+              <w:instrText xml:space="preserve"> PAGEREF _Toc60928686 \h </w:instrText>
+            </w:r>
+            <w:r>
+              <w:rPr>
+                <w:noProof/>
+                <w:webHidden/>
+              </w:rPr>
+            </w:r>
+            <w:r>
+              <w:rPr>
                 <w:noProof/>
                 <w:webHidden/>
               </w:rPr>
@@ -349,7 +322,6 @@
             </w:r>
             <w:r>
               <w:rPr>
-                <w:rFonts w:ascii="Verdana" w:hAnsi="Verdana"/>
                 <w:noProof/>
                 <w:webHidden/>
               </w:rPr>
@@ -357,7 +329,6 @@
             </w:r>
             <w:r>
               <w:rPr>
-                <w:rFonts w:ascii="Verdana" w:hAnsi="Verdana"/>
                 <w:noProof/>
                 <w:webHidden/>
               </w:rPr>
@@ -372,11 +343,11 @@
               <w:tab w:val="right" w:leader="dot" w:pos="9350"/>
             </w:tabs>
             <w:rPr>
-              <w:rFonts w:ascii="Verdana" w:eastAsiaTheme="minorEastAsia" w:hAnsi="Verdana"/>
+              <w:rFonts w:eastAsiaTheme="minorEastAsia"/>
               <w:noProof/>
             </w:rPr>
           </w:pPr>
-          <w:hyperlink w:anchor="_Toc60928204" w:history="1">
+          <w:hyperlink w:anchor="_Toc60928687" w:history="1">
             <w:r>
               <w:rPr>
                 <w:rStyle w:val="Hyperlink"/>
@@ -387,7 +358,6 @@
             </w:r>
             <w:r>
               <w:rPr>
-                <w:rFonts w:ascii="Verdana" w:hAnsi="Verdana"/>
                 <w:noProof/>
                 <w:webHidden/>
               </w:rPr>
@@ -395,7 +365,6 @@
             </w:r>
             <w:r>
               <w:rPr>
-                <w:rFonts w:ascii="Verdana" w:hAnsi="Verdana"/>
                 <w:noProof/>
                 <w:webHidden/>
               </w:rPr>
@@ -403,22 +372,19 @@
             </w:r>
             <w:r>
               <w:rPr>
-                <w:rFonts w:ascii="Verdana" w:hAnsi="Verdana"/>
-                <w:noProof/>
-                <w:webHidden/>
-              </w:rPr>
-              <w:instrText xml:space="preserve"> PAGEREF _Toc60928204 \h </w:instrText>
-            </w:r>
-            <w:r>
-              <w:rPr>
-                <w:rFonts w:ascii="Verdana" w:hAnsi="Verdana"/>
-                <w:noProof/>
-                <w:webHidden/>
-              </w:rPr>
-            </w:r>
-            <w:r>
-              <w:rPr>
-                <w:rFonts w:ascii="Verdana" w:hAnsi="Verdana"/>
+                <w:noProof/>
+                <w:webHidden/>
+              </w:rPr>
+              <w:instrText xml:space="preserve"> PAGEREF _Toc60928687 \h </w:instrText>
+            </w:r>
+            <w:r>
+              <w:rPr>
+                <w:noProof/>
+                <w:webHidden/>
+              </w:rPr>
+            </w:r>
+            <w:r>
+              <w:rPr>
                 <w:noProof/>
                 <w:webHidden/>
               </w:rPr>
@@ -426,7 +392,6 @@
             </w:r>
             <w:r>
               <w:rPr>
-                <w:rFonts w:ascii="Verdana" w:hAnsi="Verdana"/>
                 <w:noProof/>
                 <w:webHidden/>
               </w:rPr>
@@ -434,7 +399,6 @@
             </w:r>
             <w:r>
               <w:rPr>
-                <w:rFonts w:ascii="Verdana" w:hAnsi="Verdana"/>
                 <w:noProof/>
                 <w:webHidden/>
               </w:rPr>
@@ -449,11 +413,11 @@
               <w:tab w:val="right" w:leader="dot" w:pos="9350"/>
             </w:tabs>
             <w:rPr>
-              <w:rFonts w:ascii="Verdana" w:eastAsiaTheme="minorEastAsia" w:hAnsi="Verdana"/>
+              <w:rFonts w:eastAsiaTheme="minorEastAsia"/>
               <w:noProof/>
             </w:rPr>
           </w:pPr>
-          <w:hyperlink w:anchor="_Toc60928205" w:history="1">
+          <w:hyperlink w:anchor="_Toc60928688" w:history="1">
             <w:r>
               <w:rPr>
                 <w:rStyle w:val="Hyperlink"/>
@@ -464,7 +428,6 @@
             </w:r>
             <w:r>
               <w:rPr>
-                <w:rFonts w:ascii="Verdana" w:hAnsi="Verdana"/>
                 <w:noProof/>
                 <w:webHidden/>
               </w:rPr>
@@ -472,7 +435,6 @@
             </w:r>
             <w:r>
               <w:rPr>
-                <w:rFonts w:ascii="Verdana" w:hAnsi="Verdana"/>
                 <w:noProof/>
                 <w:webHidden/>
               </w:rPr>
@@ -480,22 +442,19 @@
             </w:r>
             <w:r>
               <w:rPr>
-                <w:rFonts w:ascii="Verdana" w:hAnsi="Verdana"/>
-                <w:noProof/>
-                <w:webHidden/>
-              </w:rPr>
-              <w:instrText xml:space="preserve"> PAGEREF _Toc60928205 \h </w:instrText>
-            </w:r>
-            <w:r>
-              <w:rPr>
-                <w:rFonts w:ascii="Verdana" w:hAnsi="Verdana"/>
-                <w:noProof/>
-                <w:webHidden/>
-              </w:rPr>
-            </w:r>
-            <w:r>
-              <w:rPr>
-                <w:rFonts w:ascii="Verdana" w:hAnsi="Verdana"/>
+                <w:noProof/>
+                <w:webHidden/>
+              </w:rPr>
+              <w:instrText xml:space="preserve"> PAGEREF _Toc60928688 \h </w:instrText>
+            </w:r>
+            <w:r>
+              <w:rPr>
+                <w:noProof/>
+                <w:webHidden/>
+              </w:rPr>
+            </w:r>
+            <w:r>
+              <w:rPr>
                 <w:noProof/>
                 <w:webHidden/>
               </w:rPr>
@@ -503,7 +462,6 @@
             </w:r>
             <w:r>
               <w:rPr>
-                <w:rFonts w:ascii="Verdana" w:hAnsi="Verdana"/>
                 <w:noProof/>
                 <w:webHidden/>
               </w:rPr>
@@ -511,7 +469,6 @@
             </w:r>
             <w:r>
               <w:rPr>
-                <w:rFonts w:ascii="Verdana" w:hAnsi="Verdana"/>
                 <w:noProof/>
                 <w:webHidden/>
               </w:rPr>
@@ -526,11 +483,11 @@
               <w:tab w:val="right" w:leader="dot" w:pos="9350"/>
             </w:tabs>
             <w:rPr>
-              <w:rFonts w:ascii="Verdana" w:eastAsiaTheme="minorEastAsia" w:hAnsi="Verdana"/>
+              <w:rFonts w:eastAsiaTheme="minorEastAsia"/>
               <w:noProof/>
             </w:rPr>
           </w:pPr>
-          <w:hyperlink w:anchor="_Toc60928206" w:history="1">
+          <w:hyperlink w:anchor="_Toc60928689" w:history="1">
             <w:r>
               <w:rPr>
                 <w:rStyle w:val="Hyperlink"/>
@@ -541,7 +498,6 @@
             </w:r>
             <w:r>
               <w:rPr>
-                <w:rFonts w:ascii="Verdana" w:hAnsi="Verdana"/>
                 <w:noProof/>
                 <w:webHidden/>
               </w:rPr>
@@ -549,7 +505,6 @@
             </w:r>
             <w:r>
               <w:rPr>
-                <w:rFonts w:ascii="Verdana" w:hAnsi="Verdana"/>
                 <w:noProof/>
                 <w:webHidden/>
               </w:rPr>
@@ -557,22 +512,19 @@
             </w:r>
             <w:r>
               <w:rPr>
-                <w:rFonts w:ascii="Verdana" w:hAnsi="Verdana"/>
-                <w:noProof/>
-                <w:webHidden/>
-              </w:rPr>
-              <w:instrText xml:space="preserve"> PAGEREF _Toc60928206 \h </w:instrText>
-            </w:r>
-            <w:r>
-              <w:rPr>
-                <w:rFonts w:ascii="Verdana" w:hAnsi="Verdana"/>
-                <w:noProof/>
-                <w:webHidden/>
-              </w:rPr>
-            </w:r>
-            <w:r>
-              <w:rPr>
-                <w:rFonts w:ascii="Verdana" w:hAnsi="Verdana"/>
+                <w:noProof/>
+                <w:webHidden/>
+              </w:rPr>
+              <w:instrText xml:space="preserve"> PAGEREF _Toc60928689 \h </w:instrText>
+            </w:r>
+            <w:r>
+              <w:rPr>
+                <w:noProof/>
+                <w:webHidden/>
+              </w:rPr>
+            </w:r>
+            <w:r>
+              <w:rPr>
                 <w:noProof/>
                 <w:webHidden/>
               </w:rPr>
@@ -580,7 +532,6 @@
             </w:r>
             <w:r>
               <w:rPr>
-                <w:rFonts w:ascii="Verdana" w:hAnsi="Verdana"/>
                 <w:noProof/>
                 <w:webHidden/>
               </w:rPr>
@@ -588,7 +539,6 @@
             </w:r>
             <w:r>
               <w:rPr>
-                <w:rFonts w:ascii="Verdana" w:hAnsi="Verdana"/>
                 <w:noProof/>
                 <w:webHidden/>
               </w:rPr>
@@ -603,11 +553,11 @@
               <w:tab w:val="right" w:leader="dot" w:pos="9350"/>
             </w:tabs>
             <w:rPr>
-              <w:rFonts w:ascii="Verdana" w:eastAsiaTheme="minorEastAsia" w:hAnsi="Verdana"/>
+              <w:rFonts w:eastAsiaTheme="minorEastAsia"/>
               <w:noProof/>
             </w:rPr>
           </w:pPr>
-          <w:hyperlink w:anchor="_Toc60928207" w:history="1">
+          <w:hyperlink w:anchor="_Toc60928690" w:history="1">
             <w:r>
               <w:rPr>
                 <w:rStyle w:val="Hyperlink"/>
@@ -618,15 +568,83 @@
             </w:r>
             <w:r>
               <w:rPr>
+                <w:noProof/>
+                <w:webHidden/>
+              </w:rPr>
+              <w:tab/>
+            </w:r>
+            <w:r>
+              <w:rPr>
+                <w:noProof/>
+                <w:webHidden/>
+              </w:rPr>
+              <w:fldChar w:fldCharType="begin"/>
+            </w:r>
+            <w:r>
+              <w:rPr>
+                <w:noProof/>
+                <w:webHidden/>
+              </w:rPr>
+              <w:instrText xml:space="preserve"> PAGEREF _Toc60928690 \h </w:instrText>
+            </w:r>
+            <w:r>
+              <w:rPr>
+                <w:noProof/>
+                <w:webHidden/>
+              </w:rPr>
+            </w:r>
+            <w:r>
+              <w:rPr>
+                <w:noProof/>
+                <w:webHidden/>
+              </w:rPr>
+              <w:fldChar w:fldCharType="separate"/>
+            </w:r>
+            <w:r>
+              <w:rPr>
+                <w:noProof/>
+                <w:webHidden/>
+              </w:rPr>
+              <w:t>7</w:t>
+            </w:r>
+            <w:r>
+              <w:rPr>
+                <w:noProof/>
+                <w:webHidden/>
+              </w:rPr>
+              <w:fldChar w:fldCharType="end"/>
+            </w:r>
+          </w:hyperlink>
+        </w:p>
+        <w:p>
+          <w:pPr>
+            <w:pStyle w:val="TOC2"/>
+            <w:tabs>
+              <w:tab w:val="right" w:leader="dot" w:pos="9350"/>
+            </w:tabs>
+            <w:rPr>
+              <w:rFonts w:eastAsiaTheme="minorEastAsia"/>
+              <w:noProof/>
+            </w:rPr>
+          </w:pPr>
+          <w:hyperlink w:anchor="_Toc60928691" w:history="1">
+            <w:r>
+              <w:rPr>
+                <w:rStyle w:val="Hyperlink"/>
                 <w:rFonts w:ascii="Verdana" w:hAnsi="Verdana"/>
                 <w:noProof/>
+              </w:rPr>
+              <w:t>Link My Project:</w:t>
+            </w:r>
+            <w:r>
+              <w:rPr>
+                <w:noProof/>
                 <w:webHidden/>
               </w:rPr>
               <w:tab/>
             </w:r>
             <w:r>
               <w:rPr>
-                <w:rFonts w:ascii="Verdana" w:hAnsi="Verdana"/>
                 <w:noProof/>
                 <w:webHidden/>
               </w:rPr>
@@ -634,22 +652,19 @@
             </w:r>
             <w:r>
               <w:rPr>
-                <w:rFonts w:ascii="Verdana" w:hAnsi="Verdana"/>
-                <w:noProof/>
-                <w:webHidden/>
-              </w:rPr>
-              <w:instrText xml:space="preserve"> PAGEREF _Toc60928207 \h </w:instrText>
-            </w:r>
-            <w:r>
-              <w:rPr>
-                <w:rFonts w:ascii="Verdana" w:hAnsi="Verdana"/>
-                <w:noProof/>
-                <w:webHidden/>
-              </w:rPr>
-            </w:r>
-            <w:r>
-              <w:rPr>
-                <w:rFonts w:ascii="Verdana" w:hAnsi="Verdana"/>
+                <w:noProof/>
+                <w:webHidden/>
+              </w:rPr>
+              <w:instrText xml:space="preserve"> PAGEREF _Toc60928691 \h </w:instrText>
+            </w:r>
+            <w:r>
+              <w:rPr>
+                <w:noProof/>
+                <w:webHidden/>
+              </w:rPr>
+            </w:r>
+            <w:r>
+              <w:rPr>
                 <w:noProof/>
                 <w:webHidden/>
               </w:rPr>
@@ -657,7 +672,6 @@
             </w:r>
             <w:r>
               <w:rPr>
-                <w:rFonts w:ascii="Verdana" w:hAnsi="Verdana"/>
                 <w:noProof/>
                 <w:webHidden/>
               </w:rPr>
@@ -665,7 +679,6 @@
             </w:r>
             <w:r>
               <w:rPr>
-                <w:rFonts w:ascii="Verdana" w:hAnsi="Verdana"/>
                 <w:noProof/>
                 <w:webHidden/>
               </w:rPr>
@@ -680,11 +693,11 @@
               <w:tab w:val="right" w:leader="dot" w:pos="9350"/>
             </w:tabs>
             <w:rPr>
-              <w:rFonts w:ascii="Verdana" w:eastAsiaTheme="minorEastAsia" w:hAnsi="Verdana"/>
+              <w:rFonts w:eastAsiaTheme="minorEastAsia"/>
               <w:noProof/>
             </w:rPr>
           </w:pPr>
-          <w:hyperlink w:anchor="_Toc60928208" w:history="1">
+          <w:hyperlink w:anchor="_Toc60928692" w:history="1">
             <w:r>
               <w:rPr>
                 <w:rStyle w:val="Hyperlink"/>
@@ -695,7 +708,6 @@
             </w:r>
             <w:r>
               <w:rPr>
-                <w:rFonts w:ascii="Verdana" w:hAnsi="Verdana"/>
                 <w:noProof/>
                 <w:webHidden/>
               </w:rPr>
@@ -703,7 +715,6 @@
             </w:r>
             <w:r>
               <w:rPr>
-                <w:rFonts w:ascii="Verdana" w:hAnsi="Verdana"/>
                 <w:noProof/>
                 <w:webHidden/>
               </w:rPr>
@@ -711,22 +722,19 @@
             </w:r>
             <w:r>
               <w:rPr>
-                <w:rFonts w:ascii="Verdana" w:hAnsi="Verdana"/>
-                <w:noProof/>
-                <w:webHidden/>
-              </w:rPr>
-              <w:instrText xml:space="preserve"> PAGEREF _Toc60928208 \h </w:instrText>
-            </w:r>
-            <w:r>
-              <w:rPr>
-                <w:rFonts w:ascii="Verdana" w:hAnsi="Verdana"/>
-                <w:noProof/>
-                <w:webHidden/>
-              </w:rPr>
-            </w:r>
-            <w:r>
-              <w:rPr>
-                <w:rFonts w:ascii="Verdana" w:hAnsi="Verdana"/>
+                <w:noProof/>
+                <w:webHidden/>
+              </w:rPr>
+              <w:instrText xml:space="preserve"> PAGEREF _Toc60928692 \h </w:instrText>
+            </w:r>
+            <w:r>
+              <w:rPr>
+                <w:noProof/>
+                <w:webHidden/>
+              </w:rPr>
+            </w:r>
+            <w:r>
+              <w:rPr>
                 <w:noProof/>
                 <w:webHidden/>
               </w:rPr>
@@ -734,15 +742,13 @@
             </w:r>
             <w:r>
               <w:rPr>
-                <w:rFonts w:ascii="Verdana" w:hAnsi="Verdana"/>
-                <w:noProof/>
-                <w:webHidden/>
-              </w:rPr>
-              <w:t>8</w:t>
-            </w:r>
-            <w:r>
-              <w:rPr>
-                <w:rFonts w:ascii="Verdana" w:hAnsi="Verdana"/>
+                <w:noProof/>
+                <w:webHidden/>
+              </w:rPr>
+              <w:t>9</w:t>
+            </w:r>
+            <w:r>
+              <w:rPr>
                 <w:noProof/>
                 <w:webHidden/>
               </w:rPr>
@@ -792,7 +798,7 @@
           <w:rFonts w:ascii="Verdana" w:hAnsi="Verdana"/>
         </w:rPr>
       </w:pPr>
-      <w:bookmarkStart w:id="0" w:name="_Toc60928200"/>
+      <w:bookmarkStart w:id="0" w:name="_Toc60928683"/>
       <w:r>
         <w:rPr>
           <w:rFonts w:ascii="Verdana" w:hAnsi="Verdana"/>
@@ -819,7 +825,7 @@
           <w:rFonts w:ascii="Verdana" w:hAnsi="Verdana"/>
         </w:rPr>
       </w:pPr>
-      <w:bookmarkStart w:id="1" w:name="_Toc60928201"/>
+      <w:bookmarkStart w:id="1" w:name="_Toc60928684"/>
       <w:r>
         <w:rPr>
           <w:rFonts w:ascii="Verdana" w:hAnsi="Verdana"/>
@@ -859,7 +865,7 @@
           <w:rFonts w:ascii="Verdana" w:hAnsi="Verdana"/>
         </w:rPr>
       </w:pPr>
-      <w:bookmarkStart w:id="2" w:name="_Toc60928202"/>
+      <w:bookmarkStart w:id="2" w:name="_Toc60928685"/>
       <w:r>
         <w:rPr>
           <w:rFonts w:ascii="Verdana" w:hAnsi="Verdana"/>
@@ -1279,7 +1285,7 @@
           <w:rFonts w:ascii="Verdana" w:hAnsi="Verdana"/>
         </w:rPr>
       </w:pPr>
-      <w:bookmarkStart w:id="3" w:name="_Toc60928203"/>
+      <w:bookmarkStart w:id="3" w:name="_Toc60928686"/>
       <w:r>
         <w:rPr>
           <w:rFonts w:ascii="Verdana" w:hAnsi="Verdana"/>
@@ -1352,7 +1358,7 @@
           <w:rFonts w:ascii="Verdana" w:hAnsi="Verdana"/>
         </w:rPr>
       </w:pPr>
-      <w:bookmarkStart w:id="4" w:name="_Toc60928204"/>
+      <w:bookmarkStart w:id="4" w:name="_Toc60928687"/>
       <w:r>
         <w:rPr>
           <w:rFonts w:ascii="Verdana" w:hAnsi="Verdana"/>
@@ -1563,7 +1569,7 @@
           <w:iCs w:val="0"/>
         </w:rPr>
       </w:pPr>
-      <w:bookmarkStart w:id="5" w:name="_Toc60928205"/>
+      <w:bookmarkStart w:id="5" w:name="_Toc60928688"/>
       <w:r>
         <w:rPr>
           <w:rStyle w:val="Emphasis"/>
@@ -1902,7 +1908,7 @@
           <w:iCs w:val="0"/>
         </w:rPr>
       </w:pPr>
-      <w:bookmarkStart w:id="6" w:name="_Toc60928206"/>
+      <w:bookmarkStart w:id="6" w:name="_Toc60928689"/>
       <w:r>
         <w:rPr>
           <w:rStyle w:val="Emphasis"/>
@@ -2170,7 +2176,7 @@
           <w:iCs w:val="0"/>
         </w:rPr>
       </w:pPr>
-      <w:bookmarkStart w:id="7" w:name="_Toc60928207"/>
+      <w:bookmarkStart w:id="7" w:name="_Toc60928690"/>
       <w:r>
         <w:rPr>
           <w:rStyle w:val="Emphasis"/>
@@ -2249,18 +2255,51 @@
           <w:rFonts w:ascii="Verdana" w:hAnsi="Verdana"/>
         </w:rPr>
       </w:pPr>
-    </w:p>
-    <w:p>
-      <w:pPr>
-        <w:ind w:left="-630"/>
-        <w:rPr>
-          <w:rFonts w:ascii="Verdana" w:hAnsi="Verdana"/>
-        </w:rPr>
-      </w:pPr>
-      <w:r>
-        <w:rPr>
-          <w:rFonts w:ascii="Verdana" w:hAnsi="Verdana"/>
-        </w:rPr>
+      <w:bookmarkStart w:id="8" w:name="_Toc60928691"/>
+      <w:r>
+        <w:rPr>
+          <w:rStyle w:val="Heading2Char"/>
+          <w:rFonts w:ascii="Verdana" w:hAnsi="Verdana"/>
+        </w:rPr>
+        <w:t>Link My Project:</w:t>
+      </w:r>
+      <w:bookmarkEnd w:id="8"/>
+      <w:r>
+        <w:rPr>
+          <w:rFonts w:ascii="Verdana" w:hAnsi="Verdana"/>
+        </w:rPr>
+        <w:t xml:space="preserve"> </w:t>
+      </w:r>
+      <w:hyperlink r:id="rId21" w:history="1">
+        <w:r>
+          <w:rPr>
+            <w:rStyle w:val="Hyperlink"/>
+            <w:rFonts w:ascii="Verdana" w:hAnsi="Verdana"/>
+          </w:rPr>
+          <w:t>https://github.com/nguyenthinhit996/sharefullcode/tree/java/Learn%20Java/NewFeatureSE9/API%20Logging</w:t>
+        </w:r>
+      </w:hyperlink>
+    </w:p>
+    <w:p>
+      <w:pPr>
+        <w:ind w:left="-630"/>
+        <w:rPr>
+          <w:rFonts w:ascii="Verdana" w:hAnsi="Verdana"/>
+        </w:rPr>
+      </w:pPr>
+    </w:p>
+    <w:p>
+      <w:pPr>
+        <w:ind w:left="-630"/>
+        <w:rPr>
+          <w:rFonts w:ascii="Verdana" w:hAnsi="Verdana"/>
+        </w:rPr>
+      </w:pPr>
+      <w:r>
+        <w:rPr>
+          <w:rFonts w:ascii="Verdana" w:hAnsi="Verdana"/>
+        </w:rPr>
+        <w:lastRenderedPageBreak/>
         <w:tab/>
       </w:r>
     </w:p>
@@ -2285,7 +2324,7 @@
           <w:rFonts w:ascii="Verdana" w:hAnsi="Verdana"/>
         </w:rPr>
       </w:pPr>
-      <w:bookmarkStart w:id="8" w:name="_Toc60928208"/>
+      <w:bookmarkStart w:id="9" w:name="_Toc60928692"/>
       <w:r>
         <w:rPr>
           <w:rFonts w:ascii="Verdana" w:hAnsi="Verdana"/>
@@ -2293,7 +2332,7 @@
         <w:lastRenderedPageBreak/>
         <w:t>Reference</w:t>
       </w:r>
-      <w:bookmarkEnd w:id="8"/>
+      <w:bookmarkEnd w:id="9"/>
       <w:r>
         <w:rPr>
           <w:rFonts w:ascii="Verdana" w:hAnsi="Verdana"/>
@@ -2408,7 +2447,7 @@
           <w:rFonts w:ascii="Verdana" w:hAnsi="Verdana"/>
         </w:rPr>
       </w:pPr>
-      <w:hyperlink r:id="rId21" w:history="1">
+      <w:hyperlink r:id="rId22" w:history="1">
         <w:r>
           <w:rPr>
             <w:rStyle w:val="Hyperlink"/>
@@ -2425,7 +2464,7 @@
           <w:rFonts w:ascii="Verdana" w:hAnsi="Verdana"/>
         </w:rPr>
       </w:pPr>
-      <w:hyperlink r:id="rId22" w:history="1">
+      <w:hyperlink r:id="rId23" w:history="1">
         <w:r>
           <w:rPr>
             <w:rStyle w:val="Hyperlink"/>
@@ -2444,7 +2483,7 @@
       </w:pPr>
     </w:p>
     <w:sectPr>
-      <w:footerReference w:type="default" r:id="rId23"/>
+      <w:footerReference w:type="default" r:id="rId24"/>
       <w:pgSz w:w="12240" w:h="15840"/>
       <w:pgMar w:top="360" w:right="1440" w:bottom="450" w:left="1440" w:header="720" w:footer="720" w:gutter="0"/>
       <w:cols w:space="720"/>

</xml_diff>